<commit_message>
check map and a few changes in load map
</commit_message>
<xml_diff>
--- a/черепаха/Проект черепашка.docx
+++ b/черепаха/Проект черепашка.docx
@@ -1,6 +1,6 @@
 
 <file path=word/document.xml><?xml version="1.0" encoding="utf-8"?>
-<w:document xmlns:wpc="http://schemas.microsoft.com/office/word/2010/wordprocessingCanvas" xmlns:cx="http://schemas.microsoft.com/office/drawing/2014/chartex" xmlns:cx1="http://schemas.microsoft.com/office/drawing/2015/9/8/chartex" xmlns:cx2="http://schemas.microsoft.com/office/drawing/2015/10/21/chartex" xmlns:cx3="http://schemas.microsoft.com/office/drawing/2016/5/9/chartex" xmlns:cx4="http://schemas.microsoft.com/office/drawing/2016/5/10/chartex" xmlns:cx5="http://schemas.microsoft.com/office/drawing/2016/5/11/chartex" xmlns:cx6="http://schemas.microsoft.com/office/drawing/2016/5/12/chartex" xmlns:cx7="http://schemas.microsoft.com/office/drawing/2016/5/13/chartex" xmlns:cx8="http://schemas.microsoft.com/office/drawing/2016/5/14/chartex" xmlns:mc="http://schemas.openxmlformats.org/markup-compatibility/2006" xmlns:aink="http://schemas.microsoft.com/office/drawing/2016/ink" xmlns:am3d="http://schemas.microsoft.com/office/drawing/2017/model3d" xmlns:o="urn:schemas-microsoft-com:office:office" xmlns:r="http://schemas.openxmlformats.org/officeDocument/2006/relationships" xmlns:m="http://schemas.openxmlformats.org/officeDocument/2006/math" xmlns:v="urn:schemas-microsoft-com:vml" xmlns:wp14="http://schemas.microsoft.com/office/word/2010/wordprocessingDrawing" xmlns:wp="http://schemas.openxmlformats.org/drawingml/2006/wordprocessingDrawing" xmlns:w10="urn:schemas-microsoft-com:office:word" xmlns:w="http://schemas.openxmlformats.org/wordprocessingml/2006/main" xmlns:w14="http://schemas.microsoft.com/office/word/2010/wordml" xmlns:w15="http://schemas.microsoft.com/office/word/2012/wordml" xmlns:w16cex="http://schemas.microsoft.com/office/word/2018/wordml/cex" xmlns:w16cid="http://schemas.microsoft.com/office/word/2016/wordml/cid" xmlns:w16="http://schemas.microsoft.com/office/word/2018/wordml" xmlns:w16se="http://schemas.microsoft.com/office/word/2015/wordml/symex" xmlns:wpg="http://schemas.microsoft.com/office/word/2010/wordprocessingGroup" xmlns:wpi="http://schemas.microsoft.com/office/word/2010/wordprocessingInk" xmlns:wne="http://schemas.microsoft.com/office/word/2006/wordml" xmlns:wps="http://schemas.microsoft.com/office/word/2010/wordprocessingShape" mc:Ignorable="w14 w15 w16se w16cid w16 w16cex wp14">
+<w:document xmlns:wpc="http://schemas.microsoft.com/office/word/2010/wordprocessingCanvas" xmlns:cx="http://schemas.microsoft.com/office/drawing/2014/chartex" xmlns:cx1="http://schemas.microsoft.com/office/drawing/2015/9/8/chartex" xmlns:mc="http://schemas.openxmlformats.org/markup-compatibility/2006" xmlns:o="urn:schemas-microsoft-com:office:office" xmlns:r="http://schemas.openxmlformats.org/officeDocument/2006/relationships" xmlns:m="http://schemas.openxmlformats.org/officeDocument/2006/math" xmlns:v="urn:schemas-microsoft-com:vml" xmlns:wp14="http://schemas.microsoft.com/office/word/2010/wordprocessingDrawing" xmlns:wp="http://schemas.openxmlformats.org/drawingml/2006/wordprocessingDrawing" xmlns:w10="urn:schemas-microsoft-com:office:word" xmlns:w="http://schemas.openxmlformats.org/wordprocessingml/2006/main" xmlns:w14="http://schemas.microsoft.com/office/word/2010/wordml" xmlns:w15="http://schemas.microsoft.com/office/word/2012/wordml" xmlns:w16se="http://schemas.microsoft.com/office/word/2015/wordml/symex" xmlns:wpg="http://schemas.microsoft.com/office/word/2010/wordprocessingGroup" xmlns:wpi="http://schemas.microsoft.com/office/word/2010/wordprocessingInk" xmlns:wne="http://schemas.microsoft.com/office/word/2006/wordml" xmlns:wps="http://schemas.microsoft.com/office/word/2010/wordprocessingShape" mc:Ignorable="w14 w15 w16se wp14">
   <w:body>
     <w:p>
       <w:pPr>
@@ -13,6 +13,7 @@
         <w:rPr>
           <w:rFonts w:ascii="Bliss Pro ExtraLight" w:hAnsi="Bliss Pro ExtraLight" w:cstheme="minorHAnsi"/>
           <w:noProof/>
+          <w:lang w:eastAsia="ru-RU"/>
         </w:rPr>
         <w:drawing>
           <wp:inline distT="0" distB="0" distL="0" distR="0" wp14:anchorId="102B5C68" wp14:editId="6A84B1A8">
@@ -151,6 +152,7 @@
         </w:rPr>
         <w:t>_</w:t>
       </w:r>
+      <w:proofErr w:type="gramStart"/>
       <w:r>
         <w:rPr>
           <w:rFonts w:ascii="Bliss Pro ExtraLight" w:hAnsi="Bliss Pro ExtraLight"/>
@@ -162,7 +164,14 @@
         <w:rPr>
           <w:rFonts w:ascii="Bliss Pro ExtraLight" w:hAnsi="Bliss Pro ExtraLight"/>
         </w:rPr>
-        <w:t>() - принимает в качестве аргумента название файла в котором хранится карта лабиринта</w:t>
+        <w:t>(</w:t>
+      </w:r>
+      <w:proofErr w:type="gramEnd"/>
+      <w:r>
+        <w:rPr>
+          <w:rFonts w:ascii="Bliss Pro ExtraLight" w:hAnsi="Bliss Pro ExtraLight"/>
+        </w:rPr>
+        <w:t>) - принимает в качестве аргумента название файла в котором хранится карта лабиринта</w:t>
       </w:r>
       <w:r>
         <w:rPr>
@@ -201,6 +210,7 @@
         </w:rPr>
         <w:t>_</w:t>
       </w:r>
+      <w:proofErr w:type="gramStart"/>
       <w:r>
         <w:rPr>
           <w:rFonts w:ascii="Bliss Pro ExtraLight" w:hAnsi="Bliss Pro ExtraLight"/>
@@ -212,7 +222,14 @@
         <w:rPr>
           <w:rFonts w:ascii="Bliss Pro ExtraLight" w:hAnsi="Bliss Pro ExtraLight"/>
         </w:rPr>
-        <w:t>() - выводит карту в консольный вывод</w:t>
+        <w:t>(</w:t>
+      </w:r>
+      <w:proofErr w:type="gramEnd"/>
+      <w:r>
+        <w:rPr>
+          <w:rFonts w:ascii="Bliss Pro ExtraLight" w:hAnsi="Bliss Pro ExtraLight"/>
+        </w:rPr>
+        <w:t>) - выводит карту в консольный вывод</w:t>
       </w:r>
       <w:r>
         <w:rPr>
@@ -321,6 +338,7 @@
         </w:rPr>
         <w:t>_</w:t>
       </w:r>
+      <w:proofErr w:type="gramStart"/>
       <w:r>
         <w:rPr>
           <w:rFonts w:ascii="Bliss Pro ExtraLight" w:hAnsi="Bliss Pro ExtraLight"/>
@@ -332,7 +350,14 @@
         <w:rPr>
           <w:rFonts w:ascii="Bliss Pro ExtraLight" w:hAnsi="Bliss Pro ExtraLight"/>
         </w:rPr>
-        <w:t xml:space="preserve">() - проверяет </w:t>
+        <w:t>(</w:t>
+      </w:r>
+      <w:proofErr w:type="gramEnd"/>
+      <w:r>
+        <w:rPr>
+          <w:rFonts w:ascii="Bliss Pro ExtraLight" w:hAnsi="Bliss Pro ExtraLight"/>
+        </w:rPr>
+        <w:t xml:space="preserve">) - проверяет </w:t>
       </w:r>
       <w:proofErr w:type="spellStart"/>
       <w:r>
@@ -420,6 +445,7 @@
         </w:rPr>
         <w:t>_</w:t>
       </w:r>
+      <w:proofErr w:type="gramStart"/>
       <w:r>
         <w:rPr>
           <w:rFonts w:ascii="Bliss Pro ExtraLight" w:hAnsi="Bliss Pro ExtraLight"/>
@@ -431,7 +457,14 @@
         <w:rPr>
           <w:rFonts w:ascii="Bliss Pro ExtraLight" w:hAnsi="Bliss Pro ExtraLight"/>
         </w:rPr>
-        <w:t xml:space="preserve">() </w:t>
+        <w:t>(</w:t>
+      </w:r>
+      <w:proofErr w:type="gramEnd"/>
+      <w:r>
+        <w:rPr>
+          <w:rFonts w:ascii="Bliss Pro ExtraLight" w:hAnsi="Bliss Pro ExtraLight"/>
+        </w:rPr>
+        <w:t xml:space="preserve">) </w:t>
       </w:r>
       <w:r>
         <w:rPr>
@@ -489,6 +522,7 @@
         </w:rPr>
         <w:t>_</w:t>
       </w:r>
+      <w:proofErr w:type="gramStart"/>
       <w:r>
         <w:rPr>
           <w:rFonts w:ascii="Bliss Pro ExtraLight" w:hAnsi="Bliss Pro ExtraLight"/>
@@ -500,7 +534,14 @@
         <w:rPr>
           <w:rFonts w:ascii="Bliss Pro ExtraLight" w:hAnsi="Bliss Pro ExtraLight"/>
         </w:rPr>
-        <w:t>() – выводит</w:t>
+        <w:t>(</w:t>
+      </w:r>
+      <w:proofErr w:type="gramEnd"/>
+      <w:r>
+        <w:rPr>
+          <w:rFonts w:ascii="Bliss Pro ExtraLight" w:hAnsi="Bliss Pro ExtraLight"/>
+        </w:rPr>
+        <w:t>) – выводит</w:t>
       </w:r>
       <w:r>
         <w:rPr>
@@ -594,13 +635,31 @@
           <w:szCs w:val="21"/>
         </w:rPr>
       </w:pPr>
+      <w:proofErr w:type="gramStart"/>
       <w:r>
         <w:rPr>
           <w:rFonts w:ascii="Bliss Pro ExtraLight" w:hAnsi="Bliss Pro ExtraLight"/>
           <w:sz w:val="21"/>
           <w:szCs w:val="21"/>
         </w:rPr>
-        <w:t>карта может состоять только из символов * и пробелов.</w:t>
+        <w:t>!</w:t>
+      </w:r>
+      <w:r>
+        <w:rPr>
+          <w:rFonts w:ascii="Bliss Pro ExtraLight" w:hAnsi="Bliss Pro ExtraLight"/>
+          <w:sz w:val="21"/>
+          <w:szCs w:val="21"/>
+        </w:rPr>
+        <w:t>карта</w:t>
+      </w:r>
+      <w:proofErr w:type="gramEnd"/>
+      <w:r>
+        <w:rPr>
+          <w:rFonts w:ascii="Bliss Pro ExtraLight" w:hAnsi="Bliss Pro ExtraLight"/>
+          <w:sz w:val="21"/>
+          <w:szCs w:val="21"/>
+        </w:rPr>
+        <w:t xml:space="preserve"> может состоять только из символов * и пробелов.</w:t>
       </w:r>
     </w:p>
     <w:p>
@@ -616,13 +675,31 @@
           <w:szCs w:val="21"/>
         </w:rPr>
       </w:pPr>
+      <w:proofErr w:type="gramStart"/>
       <w:r>
         <w:rPr>
           <w:rFonts w:ascii="Bliss Pro ExtraLight" w:hAnsi="Bliss Pro ExtraLight"/>
           <w:sz w:val="21"/>
           <w:szCs w:val="21"/>
         </w:rPr>
-        <w:t>в карте обязательно должен быть выход</w:t>
+        <w:t>!</w:t>
+      </w:r>
+      <w:r>
+        <w:rPr>
+          <w:rFonts w:ascii="Bliss Pro ExtraLight" w:hAnsi="Bliss Pro ExtraLight"/>
+          <w:sz w:val="21"/>
+          <w:szCs w:val="21"/>
+        </w:rPr>
+        <w:t>в</w:t>
+      </w:r>
+      <w:proofErr w:type="gramEnd"/>
+      <w:r>
+        <w:rPr>
+          <w:rFonts w:ascii="Bliss Pro ExtraLight" w:hAnsi="Bliss Pro ExtraLight"/>
+          <w:sz w:val="21"/>
+          <w:szCs w:val="21"/>
+        </w:rPr>
+        <w:t xml:space="preserve"> карте обязательно должен быть выход</w:t>
       </w:r>
     </w:p>
     <w:p>
@@ -638,13 +715,31 @@
           <w:szCs w:val="21"/>
         </w:rPr>
       </w:pPr>
+      <w:proofErr w:type="gramStart"/>
       <w:r>
         <w:rPr>
           <w:rFonts w:ascii="Bliss Pro ExtraLight" w:hAnsi="Bliss Pro ExtraLight"/>
           <w:sz w:val="21"/>
           <w:szCs w:val="21"/>
         </w:rPr>
-        <w:t>нет областей из которых выход черепахи невозможен.</w:t>
+        <w:t>!</w:t>
+      </w:r>
+      <w:r>
+        <w:rPr>
+          <w:rFonts w:ascii="Bliss Pro ExtraLight" w:hAnsi="Bliss Pro ExtraLight"/>
+          <w:sz w:val="21"/>
+          <w:szCs w:val="21"/>
+        </w:rPr>
+        <w:t>нет</w:t>
+      </w:r>
+      <w:proofErr w:type="gramEnd"/>
+      <w:r>
+        <w:rPr>
+          <w:rFonts w:ascii="Bliss Pro ExtraLight" w:hAnsi="Bliss Pro ExtraLight"/>
+          <w:sz w:val="21"/>
+          <w:szCs w:val="21"/>
+        </w:rPr>
+        <w:t xml:space="preserve"> областей из которых выход черепахи невозможен.</w:t>
       </w:r>
     </w:p>
     <w:p>
@@ -660,13 +755,32 @@
           <w:szCs w:val="21"/>
         </w:rPr>
       </w:pPr>
+      <w:proofErr w:type="gramStart"/>
       <w:r>
         <w:rPr>
           <w:rFonts w:ascii="Bliss Pro ExtraLight" w:hAnsi="Bliss Pro ExtraLight"/>
           <w:sz w:val="21"/>
           <w:szCs w:val="21"/>
-        </w:rPr>
-        <w:t xml:space="preserve">стенки отмечены * </w:t>
+          <w:lang w:val="en-US"/>
+        </w:rPr>
+        <w:t>!</w:t>
+      </w:r>
+      <w:r>
+        <w:rPr>
+          <w:rFonts w:ascii="Bliss Pro ExtraLight" w:hAnsi="Bliss Pro ExtraLight"/>
+          <w:sz w:val="21"/>
+          <w:szCs w:val="21"/>
+        </w:rPr>
+        <w:t>стенки</w:t>
+      </w:r>
+      <w:proofErr w:type="gramEnd"/>
+      <w:r>
+        <w:rPr>
+          <w:rFonts w:ascii="Bliss Pro ExtraLight" w:hAnsi="Bliss Pro ExtraLight"/>
+          <w:sz w:val="21"/>
+          <w:szCs w:val="21"/>
+        </w:rPr>
+        <w:t xml:space="preserve"> отмечены * </w:t>
       </w:r>
     </w:p>
     <w:p>
@@ -682,13 +796,31 @@
           <w:szCs w:val="21"/>
         </w:rPr>
       </w:pPr>
+      <w:proofErr w:type="gramStart"/>
       <w:r>
         <w:rPr>
           <w:rFonts w:ascii="Bliss Pro ExtraLight" w:hAnsi="Bliss Pro ExtraLight"/>
           <w:sz w:val="21"/>
           <w:szCs w:val="21"/>
         </w:rPr>
-        <w:t>черепашка не может находится на стенке</w:t>
+        <w:t>!</w:t>
+      </w:r>
+      <w:r>
+        <w:rPr>
+          <w:rFonts w:ascii="Bliss Pro ExtraLight" w:hAnsi="Bliss Pro ExtraLight"/>
+          <w:sz w:val="21"/>
+          <w:szCs w:val="21"/>
+        </w:rPr>
+        <w:t>черепашка</w:t>
+      </w:r>
+      <w:proofErr w:type="gramEnd"/>
+      <w:r>
+        <w:rPr>
+          <w:rFonts w:ascii="Bliss Pro ExtraLight" w:hAnsi="Bliss Pro ExtraLight"/>
+          <w:sz w:val="21"/>
+          <w:szCs w:val="21"/>
+        </w:rPr>
+        <w:t xml:space="preserve"> не может находится на стенке</w:t>
       </w:r>
     </w:p>
     <w:p>
@@ -704,19 +836,40 @@
           <w:szCs w:val="21"/>
         </w:rPr>
       </w:pPr>
+      <w:proofErr w:type="gramStart"/>
       <w:r>
         <w:rPr>
           <w:rFonts w:ascii="Bliss Pro ExtraLight" w:hAnsi="Bliss Pro ExtraLight"/>
           <w:sz w:val="21"/>
           <w:szCs w:val="21"/>
         </w:rPr>
-        <w:t>в карте есть координаты черепахи</w:t>
-      </w:r>
+        <w:t>!</w:t>
+      </w:r>
+      <w:r>
+        <w:rPr>
+          <w:rFonts w:ascii="Bliss Pro ExtraLight" w:hAnsi="Bliss Pro ExtraLight"/>
+          <w:sz w:val="21"/>
+          <w:szCs w:val="21"/>
+        </w:rPr>
+        <w:t>в</w:t>
+      </w:r>
+      <w:proofErr w:type="gramEnd"/>
+      <w:r>
+        <w:rPr>
+          <w:rFonts w:ascii="Bliss Pro ExtraLight" w:hAnsi="Bliss Pro ExtraLight"/>
+          <w:sz w:val="21"/>
+          <w:szCs w:val="21"/>
+        </w:rPr>
+        <w:t xml:space="preserve"> карте есть координаты черепахи</w:t>
+      </w:r>
+      <w:bookmarkStart w:id="0" w:name="_GoBack"/>
+      <w:bookmarkEnd w:id="0"/>
     </w:p>
     <w:p>
       <w:pPr>
         <w:rPr>
           <w:rFonts w:ascii="Bliss Pro ExtraLight" w:hAnsi="Bliss Pro ExtraLight"/>
+          <w:lang w:val="en-US"/>
         </w:rPr>
       </w:pPr>
     </w:p>
@@ -2403,7 +2556,21 @@
         <w:rPr>
           <w:rFonts w:ascii="Bliss Pro ExtraLight" w:hAnsi="Bliss Pro ExtraLight"/>
         </w:rPr>
-        <w:t xml:space="preserve"> при любых действиях пользователя(20 баллов)</w:t>
+        <w:t xml:space="preserve"> при любых действиях </w:t>
+      </w:r>
+      <w:proofErr w:type="gramStart"/>
+      <w:r>
+        <w:rPr>
+          <w:rFonts w:ascii="Bliss Pro ExtraLight" w:hAnsi="Bliss Pro ExtraLight"/>
+        </w:rPr>
+        <w:t>пользователя(</w:t>
+      </w:r>
+      <w:proofErr w:type="gramEnd"/>
+      <w:r>
+        <w:rPr>
+          <w:rFonts w:ascii="Bliss Pro ExtraLight" w:hAnsi="Bliss Pro ExtraLight"/>
+        </w:rPr>
+        <w:t>20 баллов)</w:t>
       </w:r>
     </w:p>
     <w:p>
@@ -2421,7 +2588,21 @@
         <w:rPr>
           <w:rFonts w:ascii="Bliss Pro ExtraLight" w:hAnsi="Bliss Pro ExtraLight"/>
         </w:rPr>
-        <w:t>Работает с любой картой валидной картой.(40 баллов)</w:t>
+        <w:t xml:space="preserve">Работает с любой картой валидной </w:t>
+      </w:r>
+      <w:proofErr w:type="gramStart"/>
+      <w:r>
+        <w:rPr>
+          <w:rFonts w:ascii="Bliss Pro ExtraLight" w:hAnsi="Bliss Pro ExtraLight"/>
+        </w:rPr>
+        <w:t>картой.(</w:t>
+      </w:r>
+      <w:proofErr w:type="gramEnd"/>
+      <w:r>
+        <w:rPr>
+          <w:rFonts w:ascii="Bliss Pro ExtraLight" w:hAnsi="Bliss Pro ExtraLight"/>
+        </w:rPr>
+        <w:t>40 баллов)</w:t>
       </w:r>
     </w:p>
     <w:p>
@@ -2467,15 +2648,33 @@
           <w:sz w:val="18"/>
           <w:szCs w:val="18"/>
         </w:rPr>
-        <w:t>Программа указывает самую короткую траекторию выхода из лабиринта.</w:t>
-      </w:r>
+        <w:t xml:space="preserve">Программа указывает самую короткую траекторию выхода из </w:t>
+      </w:r>
+      <w:proofErr w:type="gramStart"/>
       <w:r>
         <w:rPr>
           <w:rFonts w:ascii="Bliss Pro ExtraLight" w:hAnsi="Bliss Pro ExtraLight"/>
           <w:sz w:val="18"/>
           <w:szCs w:val="18"/>
         </w:rPr>
-        <w:t>(100)</w:t>
+        <w:t>лабиринта.</w:t>
+      </w:r>
+      <w:r>
+        <w:rPr>
+          <w:rFonts w:ascii="Bliss Pro ExtraLight" w:hAnsi="Bliss Pro ExtraLight"/>
+          <w:sz w:val="18"/>
+          <w:szCs w:val="18"/>
+        </w:rPr>
+        <w:t>(</w:t>
+      </w:r>
+      <w:proofErr w:type="gramEnd"/>
+      <w:r>
+        <w:rPr>
+          <w:rFonts w:ascii="Bliss Pro ExtraLight" w:hAnsi="Bliss Pro ExtraLight"/>
+          <w:sz w:val="18"/>
+          <w:szCs w:val="18"/>
+        </w:rPr>
+        <w:t>100)</w:t>
       </w:r>
     </w:p>
     <w:p>
@@ -2497,15 +2696,33 @@
           <w:sz w:val="18"/>
           <w:szCs w:val="18"/>
         </w:rPr>
-        <w:t>Программа указывает самую длинную и самую короткую траекторию выхода.</w:t>
-      </w:r>
+        <w:t xml:space="preserve">Программа указывает самую длинную и самую короткую траекторию </w:t>
+      </w:r>
+      <w:proofErr w:type="gramStart"/>
       <w:r>
         <w:rPr>
           <w:rFonts w:ascii="Bliss Pro ExtraLight" w:hAnsi="Bliss Pro ExtraLight"/>
           <w:sz w:val="18"/>
           <w:szCs w:val="18"/>
         </w:rPr>
-        <w:t>(100)</w:t>
+        <w:t>выхода.</w:t>
+      </w:r>
+      <w:r>
+        <w:rPr>
+          <w:rFonts w:ascii="Bliss Pro ExtraLight" w:hAnsi="Bliss Pro ExtraLight"/>
+          <w:sz w:val="18"/>
+          <w:szCs w:val="18"/>
+        </w:rPr>
+        <w:t>(</w:t>
+      </w:r>
+      <w:proofErr w:type="gramEnd"/>
+      <w:r>
+        <w:rPr>
+          <w:rFonts w:ascii="Bliss Pro ExtraLight" w:hAnsi="Bliss Pro ExtraLight"/>
+          <w:sz w:val="18"/>
+          <w:szCs w:val="18"/>
+        </w:rPr>
+        <w:t>100)</w:t>
       </w:r>
     </w:p>
     <w:p>
@@ -2527,15 +2744,33 @@
           <w:sz w:val="18"/>
           <w:szCs w:val="18"/>
         </w:rPr>
-        <w:t>Выводится цветная карта с траекторией в консольный вывод.</w:t>
-      </w:r>
+        <w:t xml:space="preserve">Выводится цветная карта с траекторией в консольный </w:t>
+      </w:r>
+      <w:proofErr w:type="gramStart"/>
       <w:r>
         <w:rPr>
           <w:rFonts w:ascii="Bliss Pro ExtraLight" w:hAnsi="Bliss Pro ExtraLight"/>
           <w:sz w:val="18"/>
           <w:szCs w:val="18"/>
         </w:rPr>
-        <w:t>(50)</w:t>
+        <w:t>вывод.</w:t>
+      </w:r>
+      <w:r>
+        <w:rPr>
+          <w:rFonts w:ascii="Bliss Pro ExtraLight" w:hAnsi="Bliss Pro ExtraLight"/>
+          <w:sz w:val="18"/>
+          <w:szCs w:val="18"/>
+        </w:rPr>
+        <w:t>(</w:t>
+      </w:r>
+      <w:proofErr w:type="gramEnd"/>
+      <w:r>
+        <w:rPr>
+          <w:rFonts w:ascii="Bliss Pro ExtraLight" w:hAnsi="Bliss Pro ExtraLight"/>
+          <w:sz w:val="18"/>
+          <w:szCs w:val="18"/>
+        </w:rPr>
+        <w:t>50)</w:t>
       </w:r>
     </w:p>
     <w:p>
@@ -2559,6 +2794,7 @@
         </w:rPr>
         <w:t xml:space="preserve">Используется символы </w:t>
       </w:r>
+      <w:proofErr w:type="gramStart"/>
       <w:r>
         <w:rPr>
           <w:rFonts w:ascii="Bliss Pro ExtraLight" w:hAnsi="Bliss Pro ExtraLight"/>
@@ -2574,7 +2810,16 @@
           <w:sz w:val="18"/>
           <w:szCs w:val="18"/>
         </w:rPr>
-        <w:t>(50)</w:t>
+        <w:t>(</w:t>
+      </w:r>
+      <w:proofErr w:type="gramEnd"/>
+      <w:r>
+        <w:rPr>
+          <w:rFonts w:ascii="Bliss Pro ExtraLight" w:hAnsi="Bliss Pro ExtraLight"/>
+          <w:sz w:val="18"/>
+          <w:szCs w:val="18"/>
+        </w:rPr>
+        <w:t>50)</w:t>
       </w:r>
     </w:p>
     <w:p>
@@ -2614,7 +2859,25 @@
           <w:sz w:val="18"/>
           <w:szCs w:val="18"/>
         </w:rPr>
-        <w:t xml:space="preserve"> описание траектории выхода черепахи из лабиринта(считается что черепаха всегда обращена на север).(200)</w:t>
+        <w:t xml:space="preserve"> описание траектории выхода черепахи из </w:t>
+      </w:r>
+      <w:proofErr w:type="gramStart"/>
+      <w:r>
+        <w:rPr>
+          <w:rFonts w:ascii="Bliss Pro ExtraLight" w:hAnsi="Bliss Pro ExtraLight"/>
+          <w:sz w:val="18"/>
+          <w:szCs w:val="18"/>
+        </w:rPr>
+        <w:t>лабиринта(</w:t>
+      </w:r>
+      <w:proofErr w:type="gramEnd"/>
+      <w:r>
+        <w:rPr>
+          <w:rFonts w:ascii="Bliss Pro ExtraLight" w:hAnsi="Bliss Pro ExtraLight"/>
+          <w:sz w:val="18"/>
+          <w:szCs w:val="18"/>
+        </w:rPr>
+        <w:t>считается что черепаха всегда обращена на север).(200)</w:t>
       </w:r>
     </w:p>
     <w:sectPr>
@@ -2628,7 +2891,7 @@
 </file>
 
 <file path=word/numbering.xml><?xml version="1.0" encoding="utf-8"?>
-<w:numbering xmlns:wpc="http://schemas.microsoft.com/office/word/2010/wordprocessingCanvas" xmlns:cx="http://schemas.microsoft.com/office/drawing/2014/chartex" xmlns:cx1="http://schemas.microsoft.com/office/drawing/2015/9/8/chartex" xmlns:cx2="http://schemas.microsoft.com/office/drawing/2015/10/21/chartex" xmlns:cx3="http://schemas.microsoft.com/office/drawing/2016/5/9/chartex" xmlns:cx4="http://schemas.microsoft.com/office/drawing/2016/5/10/chartex" xmlns:cx5="http://schemas.microsoft.com/office/drawing/2016/5/11/chartex" xmlns:cx6="http://schemas.microsoft.com/office/drawing/2016/5/12/chartex" xmlns:cx7="http://schemas.microsoft.com/office/drawing/2016/5/13/chartex" xmlns:cx8="http://schemas.microsoft.com/office/drawing/2016/5/14/chartex" xmlns:mc="http://schemas.openxmlformats.org/markup-compatibility/2006" xmlns:aink="http://schemas.microsoft.com/office/drawing/2016/ink" xmlns:am3d="http://schemas.microsoft.com/office/drawing/2017/model3d" xmlns:o="urn:schemas-microsoft-com:office:office" xmlns:r="http://schemas.openxmlformats.org/officeDocument/2006/relationships" xmlns:m="http://schemas.openxmlformats.org/officeDocument/2006/math" xmlns:v="urn:schemas-microsoft-com:vml" xmlns:wp14="http://schemas.microsoft.com/office/word/2010/wordprocessingDrawing" xmlns:wp="http://schemas.openxmlformats.org/drawingml/2006/wordprocessingDrawing" xmlns:w10="urn:schemas-microsoft-com:office:word" xmlns:w="http://schemas.openxmlformats.org/wordprocessingml/2006/main" xmlns:w14="http://schemas.microsoft.com/office/word/2010/wordml" xmlns:w15="http://schemas.microsoft.com/office/word/2012/wordml" xmlns:w16cex="http://schemas.microsoft.com/office/word/2018/wordml/cex" xmlns:w16cid="http://schemas.microsoft.com/office/word/2016/wordml/cid" xmlns:w16="http://schemas.microsoft.com/office/word/2018/wordml" xmlns:w16se="http://schemas.microsoft.com/office/word/2015/wordml/symex" xmlns:wpg="http://schemas.microsoft.com/office/word/2010/wordprocessingGroup" xmlns:wpi="http://schemas.microsoft.com/office/word/2010/wordprocessingInk" xmlns:wne="http://schemas.microsoft.com/office/word/2006/wordml" xmlns:wps="http://schemas.microsoft.com/office/word/2010/wordprocessingShape" mc:Ignorable="w14 w15 w16se w16cid w16 w16cex wp14">
+<w:numbering xmlns:wpc="http://schemas.microsoft.com/office/word/2010/wordprocessingCanvas" xmlns:cx="http://schemas.microsoft.com/office/drawing/2014/chartex" xmlns:cx1="http://schemas.microsoft.com/office/drawing/2015/9/8/chartex" xmlns:mc="http://schemas.openxmlformats.org/markup-compatibility/2006" xmlns:o="urn:schemas-microsoft-com:office:office" xmlns:r="http://schemas.openxmlformats.org/officeDocument/2006/relationships" xmlns:m="http://schemas.openxmlformats.org/officeDocument/2006/math" xmlns:v="urn:schemas-microsoft-com:vml" xmlns:wp14="http://schemas.microsoft.com/office/word/2010/wordprocessingDrawing" xmlns:wp="http://schemas.openxmlformats.org/drawingml/2006/wordprocessingDrawing" xmlns:w10="urn:schemas-microsoft-com:office:word" xmlns:w="http://schemas.openxmlformats.org/wordprocessingml/2006/main" xmlns:w14="http://schemas.microsoft.com/office/word/2010/wordml" xmlns:w15="http://schemas.microsoft.com/office/word/2012/wordml" xmlns:w16se="http://schemas.microsoft.com/office/word/2015/wordml/symex" xmlns:wpg="http://schemas.microsoft.com/office/word/2010/wordprocessingGroup" xmlns:wpi="http://schemas.microsoft.com/office/word/2010/wordprocessingInk" xmlns:wne="http://schemas.microsoft.com/office/word/2006/wordml" xmlns:wps="http://schemas.microsoft.com/office/word/2010/wordprocessingShape" mc:Ignorable="w14 w15 w16se wp14">
   <w:abstractNum w:abstractNumId="0" w15:restartNumberingAfterBreak="0">
     <w:nsid w:val="05A66FA2"/>
     <w:multiLevelType w:val="hybridMultilevel"/>
@@ -3329,7 +3592,7 @@
 </file>
 
 <file path=word/styles.xml><?xml version="1.0" encoding="utf-8"?>
-<w:styles xmlns:mc="http://schemas.openxmlformats.org/markup-compatibility/2006" xmlns:r="http://schemas.openxmlformats.org/officeDocument/2006/relationships" xmlns:w="http://schemas.openxmlformats.org/wordprocessingml/2006/main" xmlns:w14="http://schemas.microsoft.com/office/word/2010/wordml" xmlns:w15="http://schemas.microsoft.com/office/word/2012/wordml" xmlns:w16cex="http://schemas.microsoft.com/office/word/2018/wordml/cex" xmlns:w16cid="http://schemas.microsoft.com/office/word/2016/wordml/cid" xmlns:w16="http://schemas.microsoft.com/office/word/2018/wordml" xmlns:w16se="http://schemas.microsoft.com/office/word/2015/wordml/symex" mc:Ignorable="w14 w15 w16se w16cid w16 w16cex">
+<w:styles xmlns:mc="http://schemas.openxmlformats.org/markup-compatibility/2006" xmlns:r="http://schemas.openxmlformats.org/officeDocument/2006/relationships" xmlns:w="http://schemas.openxmlformats.org/wordprocessingml/2006/main" xmlns:w14="http://schemas.microsoft.com/office/word/2010/wordml" xmlns:w15="http://schemas.microsoft.com/office/word/2012/wordml" xmlns:w16se="http://schemas.microsoft.com/office/word/2015/wordml/symex" mc:Ignorable="w14 w15 w16se">
   <w:docDefaults>
     <w:rPrDefault>
       <w:rPr>
@@ -3341,7 +3604,7 @@
     </w:rPrDefault>
     <w:pPrDefault/>
   </w:docDefaults>
-  <w:latentStyles w:defLockedState="0" w:defUIPriority="99" w:defSemiHidden="0" w:defUnhideWhenUsed="0" w:defQFormat="0" w:count="376">
+  <w:latentStyles w:defLockedState="0" w:defUIPriority="99" w:defSemiHidden="0" w:defUnhideWhenUsed="0" w:defQFormat="0" w:count="371">
     <w:lsdException w:name="Normal" w:uiPriority="0" w:qFormat="1"/>
     <w:lsdException w:name="heading 1" w:uiPriority="9" w:qFormat="1"/>
     <w:lsdException w:name="heading 2" w:semiHidden="1" w:uiPriority="9" w:unhideWhenUsed="1" w:qFormat="1"/>
@@ -3713,11 +3976,6 @@
     <w:lsdException w:name="List Table 5 Dark Accent 6" w:uiPriority="50"/>
     <w:lsdException w:name="List Table 6 Colorful Accent 6" w:uiPriority="51"/>
     <w:lsdException w:name="List Table 7 Colorful Accent 6" w:uiPriority="52"/>
-    <w:lsdException w:name="Mention" w:semiHidden="1" w:unhideWhenUsed="1"/>
-    <w:lsdException w:name="Smart Hyperlink" w:semiHidden="1" w:unhideWhenUsed="1"/>
-    <w:lsdException w:name="Hashtag" w:semiHidden="1" w:unhideWhenUsed="1"/>
-    <w:lsdException w:name="Unresolved Mention" w:semiHidden="1" w:unhideWhenUsed="1"/>
-    <w:lsdException w:name="Smart Link" w:semiHidden="1" w:unhideWhenUsed="1"/>
   </w:latentStyles>
   <w:style w:type="paragraph" w:default="1" w:styleId="a">
     <w:name w:val="Normal"/>

</xml_diff>

<commit_message>
refactor searching of way to exit make colored labirint and steps
</commit_message>
<xml_diff>
--- a/черепаха/Проект черепашка.docx
+++ b/черепаха/Проект черепашка.docx
@@ -862,8 +862,6 @@
         </w:rPr>
         <w:t xml:space="preserve"> карте есть координаты черепахи</w:t>
       </w:r>
-      <w:bookmarkStart w:id="0" w:name="_GoBack"/>
-      <w:bookmarkEnd w:id="0"/>
     </w:p>
     <w:p>
       <w:pPr>
@@ -2786,14 +2784,6 @@
           <w:szCs w:val="18"/>
         </w:rPr>
       </w:pPr>
-      <w:r>
-        <w:rPr>
-          <w:rFonts w:ascii="Bliss Pro ExtraLight" w:hAnsi="Bliss Pro ExtraLight"/>
-          <w:sz w:val="18"/>
-          <w:szCs w:val="18"/>
-        </w:rPr>
-        <w:t xml:space="preserve">Используется символы </w:t>
-      </w:r>
       <w:proofErr w:type="gramStart"/>
       <w:r>
         <w:rPr>
@@ -2802,15 +2792,17 @@
           <w:szCs w:val="18"/>
           <w:lang w:val="en-US"/>
         </w:rPr>
-        <w:t>Unicode</w:t>
-      </w:r>
+        <w:t>!</w:t>
+      </w:r>
+      <w:bookmarkStart w:id="0" w:name="_GoBack"/>
+      <w:bookmarkEnd w:id="0"/>
       <w:r>
         <w:rPr>
           <w:rFonts w:ascii="Bliss Pro ExtraLight" w:hAnsi="Bliss Pro ExtraLight"/>
           <w:sz w:val="18"/>
           <w:szCs w:val="18"/>
         </w:rPr>
-        <w:t>(</w:t>
+        <w:t>Используется</w:t>
       </w:r>
       <w:proofErr w:type="gramEnd"/>
       <w:r>
@@ -2819,7 +2811,24 @@
           <w:sz w:val="18"/>
           <w:szCs w:val="18"/>
         </w:rPr>
-        <w:t>50)</w:t>
+        <w:t xml:space="preserve"> символы </w:t>
+      </w:r>
+      <w:r>
+        <w:rPr>
+          <w:rFonts w:ascii="Bliss Pro ExtraLight" w:hAnsi="Bliss Pro ExtraLight"/>
+          <w:sz w:val="18"/>
+          <w:szCs w:val="18"/>
+          <w:lang w:val="en-US"/>
+        </w:rPr>
+        <w:t>Unicode</w:t>
+      </w:r>
+      <w:r>
+        <w:rPr>
+          <w:rFonts w:ascii="Bliss Pro ExtraLight" w:hAnsi="Bliss Pro ExtraLight"/>
+          <w:sz w:val="18"/>
+          <w:szCs w:val="18"/>
+        </w:rPr>
+        <w:t>(50)</w:t>
       </w:r>
     </w:p>
     <w:p>

</xml_diff>